<commit_message>
Updated kid ages and added hyperlinks for faith statements. Close #86. Close #80.
</commit_message>
<xml_diff>
--- a/files/cv/vernonking-ministry-cv.docx
+++ b/files/cv/vernonking-ministry-cv.docx
@@ -16,7 +16,12 @@
         <w:t xml:space="preserve">call to ministry since college, I have </w:t>
       </w:r>
       <w:r>
-        <w:t>been preparing</w:t>
+        <w:t>been prepari</w:t>
+      </w:r>
+      <w:bookmarkStart w:id="0" w:name="_GoBack"/>
+      <w:bookmarkEnd w:id="0"/>
+      <w:r>
+        <w:t>ng</w:t>
       </w:r>
       <w:r>
         <w:t xml:space="preserve"> for both foreign missions and domestic church ministry through </w:t>
@@ -81,16 +86,75 @@
         <w:pStyle w:val="Heading7"/>
       </w:pPr>
       <w:r>
-        <w:t>I affirm the Abstract of Principles, the Baptist Faith and Message 2000,</w:t>
-      </w:r>
-      <w:r>
-        <w:t xml:space="preserve"> the Chicago Statement on Biblical Inerrancy, and</w:t>
-      </w:r>
-      <w:r>
-        <w:t xml:space="preserve"> the Danvers Statement on </w:t>
-      </w:r>
-      <w:r>
-        <w:t>Biblical Manhood and Womanhood.</w:t>
+        <w:t xml:space="preserve">I affirm the </w:t>
+      </w:r>
+      <w:hyperlink r:id="rId9" w:history="1">
+        <w:r>
+          <w:rPr>
+            <w:rStyle w:val="Hyperlink"/>
+          </w:rPr>
+          <w:t>Abstract of Principles</w:t>
+        </w:r>
+      </w:hyperlink>
+      <w:r>
+        <w:t xml:space="preserve">, the </w:t>
+      </w:r>
+      <w:hyperlink r:id="rId10" w:history="1">
+        <w:r>
+          <w:rPr>
+            <w:rStyle w:val="Hyperlink"/>
+          </w:rPr>
+          <w:t>Baptist Faith and Message 2000</w:t>
+        </w:r>
+      </w:hyperlink>
+      <w:r>
+        <w:t>,</w:t>
+      </w:r>
+      <w:r>
+        <w:t xml:space="preserve"> the </w:t>
+      </w:r>
+      <w:hyperlink r:id="rId11" w:history="1">
+        <w:r>
+          <w:rPr>
+            <w:rStyle w:val="Hyperlink"/>
+          </w:rPr>
+          <w:t>Chicago Statement on Biblical Inerrancy</w:t>
+        </w:r>
+      </w:hyperlink>
+      <w:r>
+        <w:t>, and</w:t>
+      </w:r>
+      <w:r>
+        <w:t xml:space="preserve"> the </w:t>
+      </w:r>
+      <w:hyperlink r:id="rId12" w:history="1">
+        <w:r>
+          <w:rPr>
+            <w:rStyle w:val="Hyperlink"/>
+          </w:rPr>
+          <w:t xml:space="preserve">Danvers Statement on </w:t>
+        </w:r>
+        <w:r>
+          <w:rPr>
+            <w:rStyle w:val="Hyperlink"/>
+          </w:rPr>
+          <w:t>Biblical Manhood and Woman</w:t>
+        </w:r>
+        <w:r>
+          <w:rPr>
+            <w:rStyle w:val="Hyperlink"/>
+          </w:rPr>
+          <w:t>h</w:t>
+        </w:r>
+        <w:r>
+          <w:rPr>
+            <w:rStyle w:val="Hyperlink"/>
+          </w:rPr>
+          <w:t>ood</w:t>
+        </w:r>
+      </w:hyperlink>
+      <w:r>
+        <w:t>.</w:t>
       </w:r>
     </w:p>
     <w:p>
@@ -116,7 +180,6 @@
       </w:r>
     </w:p>
     <w:p>
-      <w:bookmarkStart w:id="0" w:name="_GoBack"/>
       <w:r>
         <w:rPr>
           <w:noProof/>
@@ -147,7 +210,7 @@
                     </pic:cNvPicPr>
                   </pic:nvPicPr>
                   <pic:blipFill>
-                    <a:blip r:embed="rId9" cstate="print">
+                    <a:blip r:embed="rId13" cstate="print">
                       <a:extLst>
                         <a:ext uri="{28A0092B-C50C-407E-A947-70E740481C1C}">
                           <a14:useLocalDpi xmlns:a14="http://schemas.microsoft.com/office/drawing/2010/main"/>
@@ -183,7 +246,6 @@
           </wp:anchor>
         </w:drawing>
       </w:r>
-      <w:bookmarkEnd w:id="0"/>
       <w:r>
         <w:t xml:space="preserve">Kathryn </w:t>
       </w:r>
@@ -212,16 +274,25 @@
     </w:p>
     <w:p>
       <w:r>
-        <w:t>Vernon Ray, IV (10</w:t>
-      </w:r>
-      <w:r>
-        <w:t xml:space="preserve">), Brooklyn Leigh (7), </w:t>
+        <w:t>Vernon Ray, IV (11), Brooklyn Leigh (8</w:t>
+      </w:r>
+      <w:r>
+        <w:t xml:space="preserve">), </w:t>
       </w:r>
       <w:r>
         <w:br/>
       </w:r>
       <w:r>
-        <w:t>Emma Grace (3), Seth Christopher (infant)</w:t>
+        <w:t>Emma Grace (4</w:t>
+      </w:r>
+      <w:r>
+        <w:t>), Seth Christopher (</w:t>
+      </w:r>
+      <w:r>
+        <w:t>1</w:t>
+      </w:r>
+      <w:r>
+        <w:t>)</w:t>
       </w:r>
     </w:p>
     <w:p>
@@ -257,7 +328,7 @@
       <w:r>
         <w:br/>
       </w:r>
-      <w:hyperlink r:id="rId10" w:history="1">
+      <w:hyperlink r:id="rId14" w:history="1">
         <w:r>
           <w:rPr>
             <w:rStyle w:val="Hyperlink"/>
@@ -277,7 +348,7 @@
       <w:r>
         <w:t xml:space="preserve">: </w:t>
       </w:r>
-      <w:hyperlink r:id="rId11" w:history="1">
+      <w:hyperlink r:id="rId15" w:history="1">
         <w:r>
           <w:rPr>
             <w:rStyle w:val="Hyperlink"/>
@@ -294,7 +365,7 @@
       <w:r>
         <w:t xml:space="preserve">Family blog: </w:t>
       </w:r>
-      <w:hyperlink r:id="rId12" w:history="1">
+      <w:hyperlink r:id="rId16" w:history="1">
         <w:r>
           <w:rPr>
             <w:rStyle w:val="Hyperlink"/>
@@ -597,7 +668,7 @@
       <w:r>
         <w:t xml:space="preserve">, </w:t>
       </w:r>
-      <w:hyperlink r:id="rId13" w:history="1">
+      <w:hyperlink r:id="rId17" w:history="1">
         <w:r>
           <w:rPr>
             <w:rStyle w:val="Hyperlink"/>
@@ -652,14 +723,29 @@
       <w:r>
         <w:t xml:space="preserve"> in B&amp;H book, </w:t>
       </w:r>
-      <w:r>
-        <w:rPr>
-          <w:i/>
-        </w:rPr>
-        <w:t>Preach: Theology Meets Practice</w:t>
-      </w:r>
-      <w:r>
-        <w:t>, by Dever and Gilbert</w:t>
+      <w:hyperlink r:id="rId18" w:history="1">
+        <w:r>
+          <w:rPr>
+            <w:rStyle w:val="Hyperlink"/>
+            <w:i/>
+          </w:rPr>
+          <w:t>Preach: Theology Meets Practice</w:t>
+        </w:r>
+      </w:hyperlink>
+      <w:r>
+        <w:t>, by</w:t>
+      </w:r>
+      <w:r>
+        <w:t xml:space="preserve"> Mark</w:t>
+      </w:r>
+      <w:r>
+        <w:t xml:space="preserve"> Dever and </w:t>
+      </w:r>
+      <w:r>
+        <w:t xml:space="preserve">Greg </w:t>
+      </w:r>
+      <w:r>
+        <w:t>Gilbert</w:t>
       </w:r>
     </w:p>
     <w:p>
@@ -685,7 +771,7 @@
       <w:r>
         <w:t>(</w:t>
       </w:r>
-      <w:hyperlink r:id="rId14" w:history="1">
+      <w:hyperlink r:id="rId19" w:history="1">
         <w:r>
           <w:rPr>
             <w:rStyle w:val="Hyperlink"/>
@@ -1239,8 +1325,13 @@
         </w:tabs>
         <w:spacing w:after="0"/>
       </w:pPr>
-      <w:r>
-        <w:t>Raised by my parents to be a faithful member:</w:t>
+      <w:proofErr w:type="gramStart"/>
+      <w:r>
+        <w:t>Raised</w:t>
+      </w:r>
+      <w:proofErr w:type="gramEnd"/>
+      <w:r>
+        <w:t xml:space="preserve"> by my parents to be a faithful member:</w:t>
       </w:r>
     </w:p>
     <w:p>
@@ -1629,7 +1720,7 @@
       <w:r>
         <w:br/>
       </w:r>
-      <w:hyperlink r:id="rId15" w:history="1">
+      <w:hyperlink r:id="rId20" w:history="1">
         <w:r>
           <w:rPr>
             <w:rStyle w:val="Hyperlink"/>
@@ -1686,7 +1777,7 @@
       <w:r>
         <w:t>(</w:t>
       </w:r>
-      <w:hyperlink r:id="rId16" w:history="1">
+      <w:hyperlink r:id="rId21" w:history="1">
         <w:r>
           <w:t>919) 761-</w:t>
         </w:r>
@@ -1697,7 +1788,7 @@
       <w:r>
         <w:br/>
       </w:r>
-      <w:hyperlink r:id="rId17" w:history="1">
+      <w:hyperlink r:id="rId22" w:history="1">
         <w:r>
           <w:rPr>
             <w:rStyle w:val="Hyperlink"/>
@@ -1749,7 +1840,7 @@
       <w:r>
         <w:br/>
       </w:r>
-      <w:hyperlink r:id="rId18" w:history="1">
+      <w:hyperlink r:id="rId23" w:history="1">
         <w:r>
           <w:rPr>
             <w:rStyle w:val="Hyperlink"/>
@@ -1794,7 +1885,7 @@
       <w:r>
         <w:br/>
       </w:r>
-      <w:hyperlink r:id="rId19" w:history="1">
+      <w:hyperlink r:id="rId24" w:history="1">
         <w:r>
           <w:rPr>
             <w:rStyle w:val="Hyperlink"/>
@@ -1842,7 +1933,7 @@
         </w:rPr>
         <w:br/>
       </w:r>
-      <w:hyperlink r:id="rId20" w:history="1">
+      <w:hyperlink r:id="rId25" w:history="1">
         <w:r>
           <w:rPr>
             <w:rStyle w:val="Hyperlink"/>
@@ -1860,10 +1951,10 @@
       </w:pPr>
     </w:p>
     <w:sectPr>
-      <w:headerReference w:type="default" r:id="rId21"/>
-      <w:footerReference w:type="default" r:id="rId22"/>
-      <w:headerReference w:type="first" r:id="rId23"/>
-      <w:footerReference w:type="first" r:id="rId24"/>
+      <w:headerReference w:type="default" r:id="rId26"/>
+      <w:footerReference w:type="default" r:id="rId27"/>
+      <w:headerReference w:type="first" r:id="rId28"/>
+      <w:footerReference w:type="first" r:id="rId29"/>
       <w:type w:val="continuous"/>
       <w:pgSz w:w="12240" w:h="15840"/>
       <w:pgMar w:top="1530" w:right="1440" w:bottom="1350" w:left="1440" w:header="720" w:footer="484" w:gutter="0"/>
@@ -1934,11 +2025,6 @@
             <w:docPartUnique/>
           </w:docPartObj>
         </w:sdtPr>
-        <w:sdtEndPr>
-          <w:rPr>
-            <w:rStyle w:val="Heading9Char"/>
-          </w:rPr>
-        </w:sdtEndPr>
         <w:sdtContent>
           <w:p>
             <w:pPr>
@@ -2063,11 +2149,6 @@
             <w:docPartUnique/>
           </w:docPartObj>
         </w:sdtPr>
-        <w:sdtEndPr>
-          <w:rPr>
-            <w:rStyle w:val="Heading9Char"/>
-          </w:rPr>
-        </w:sdtEndPr>
         <w:sdtContent>
           <w:p>
             <w:pPr>
@@ -6479,7 +6560,7 @@
 </file>
 
 <file path=customXml/itemProps1.xml><?xml version="1.0" encoding="utf-8"?>
-<ds:datastoreItem xmlns:ds="http://schemas.openxmlformats.org/officeDocument/2006/customXml" ds:itemID="{180800F4-4903-1A49-BECF-697797A5FDCB}">
+<ds:datastoreItem xmlns:ds="http://schemas.openxmlformats.org/officeDocument/2006/customXml" ds:itemID="{3A01E07A-7248-0341-8CF8-25E897C890BA}">
   <ds:schemaRefs>
     <ds:schemaRef ds:uri="http://schemas.openxmlformats.org/officeDocument/2006/bibliography"/>
   </ds:schemaRefs>

</xml_diff>